<commit_message>
Update fyp-proposal-buget-planner.docx and convert it to markdown format
</commit_message>
<xml_diff>
--- a/docs/fyp-proposal-buget-planner.docx
+++ b/docs/fyp-proposal-buget-planner.docx
@@ -417,7 +417,35 @@
         <w:rPr>
           <w:lang w:val="en-IE"/>
         </w:rPr>
-        <w:t>For this project I plan to research what web applications are out there from just a quick look I plan to use Django and compare it to a php framework and a java/c# framework.</w:t>
+        <w:t xml:space="preserve">For this project I plan to research what web applications are out there from just a quick look I plan to use Django and compare it to a </w:t>
+      </w:r>
+      <w:proofErr w:type="spellStart"/>
+      <w:r>
+        <w:rPr>
+          <w:lang w:val="en-IE"/>
+        </w:rPr>
+        <w:t>php</w:t>
+      </w:r>
+      <w:proofErr w:type="spellEnd"/>
+      <w:r>
+        <w:rPr>
+          <w:lang w:val="en-IE"/>
+        </w:rPr>
+        <w:t xml:space="preserve"> framework and a java/</w:t>
+      </w:r>
+      <w:proofErr w:type="spellStart"/>
+      <w:r>
+        <w:rPr>
+          <w:lang w:val="en-IE"/>
+        </w:rPr>
+        <w:t>c#</w:t>
+      </w:r>
+      <w:proofErr w:type="spellEnd"/>
+      <w:r>
+        <w:rPr>
+          <w:lang w:val="en-IE"/>
+        </w:rPr>
+        <w:t xml:space="preserve"> framework.</w:t>
       </w:r>
     </w:p>
     <w:p>
@@ -649,168 +677,73 @@
     </w:p>
     <w:p>
       <w:pPr>
+        <w:pStyle w:val="Paragraph"/>
+        <w:rPr>
+          <w:b/>
+          <w:bCs/>
+        </w:rPr>
+      </w:pPr>
+      <w:r>
+        <w:t xml:space="preserve">In this project I plan to build a functional application in 2 if not 3 languages and compare the ease of which the apps are built, the speed of the user interface, </w:t>
+      </w:r>
+      <w:r>
+        <w:t>the testability of each app.</w:t>
+      </w:r>
+    </w:p>
+    <w:p>
+      <w:pPr>
+        <w:pStyle w:val="Paragraph"/>
+        <w:rPr>
+          <w:b/>
+          <w:bCs/>
+        </w:rPr>
+      </w:pPr>
+      <w:r>
+        <w:t>I plan to research different web applications, security measures for web applications and how each framework works.</w:t>
+      </w:r>
+    </w:p>
+    <w:p>
+      <w:pPr>
+        <w:pStyle w:val="Paragraph"/>
+        <w:rPr>
+          <w:b/>
+          <w:bCs/>
+        </w:rPr>
+      </w:pPr>
+      <w:r>
+        <w:t>The goals for this application are to build the same application over 3 frameworks, the application should help users to create budgets and visualise their spending habits.</w:t>
+      </w:r>
+    </w:p>
+    <w:p>
+      <w:pPr>
         <w:pStyle w:val="Heading1"/>
         <w:rPr>
-          <w:rFonts w:ascii="Times New Roman" w:hAnsi="Times New Roman" w:cs="Times New Roman"/>
-          <w:b w:val="0"/>
-          <w:bCs w:val="0"/>
-          <w:sz w:val="24"/>
-          <w:szCs w:val="24"/>
-          <w:lang w:val="en-IE"/>
-        </w:rPr>
-      </w:pPr>
-      <w:r>
-        <w:rPr>
-          <w:rFonts w:ascii="Times New Roman" w:hAnsi="Times New Roman" w:cs="Times New Roman"/>
-          <w:b w:val="0"/>
-          <w:bCs w:val="0"/>
-          <w:sz w:val="24"/>
-          <w:szCs w:val="24"/>
-          <w:lang w:val="en-IE"/>
-        </w:rPr>
-        <w:t xml:space="preserve">In this project I plan to build a functional application in 2 if not 3 languages and compare the ease of which the apps are built, the speed of the user interface, </w:t>
-      </w:r>
-      <w:r>
-        <w:rPr>
-          <w:rFonts w:ascii="Times New Roman" w:hAnsi="Times New Roman" w:cs="Times New Roman"/>
-          <w:b w:val="0"/>
-          <w:bCs w:val="0"/>
-          <w:sz w:val="24"/>
-          <w:szCs w:val="24"/>
-          <w:lang w:val="en-IE"/>
-        </w:rPr>
-        <w:t xml:space="preserve">the testability of each app. </w:t>
-      </w:r>
-    </w:p>
-    <w:p>
-      <w:pPr>
-        <w:rPr>
-          <w:lang w:val="en-IE"/>
-        </w:rPr>
-      </w:pPr>
+          <w:lang w:val="en-IE"/>
+        </w:rPr>
+      </w:pPr>
+      <w:r>
+        <w:rPr>
+          <w:lang w:val="en-IE"/>
+        </w:rPr>
+        <w:t>2.0 Plan of Work – Research and Investigation</w:t>
+      </w:r>
+    </w:p>
+    <w:p>
+      <w:pPr>
+        <w:pStyle w:val="Paragraph"/>
+        <w:rPr>
+          <w:b/>
+          <w:bCs/>
+        </w:rPr>
+      </w:pPr>
+      <w:r>
+        <w:t>I plan to use the initial 2-3 weeks on research and investigations on the best framework for each language that would suit the needs of this project. And what are some of the advantages and disadvantages of certain frameworks.</w:t>
+      </w:r>
     </w:p>
     <w:p>
       <w:pPr>
         <w:pStyle w:val="Heading1"/>
         <w:rPr>
-          <w:rFonts w:ascii="Times New Roman" w:hAnsi="Times New Roman" w:cs="Times New Roman"/>
-          <w:b w:val="0"/>
-          <w:bCs w:val="0"/>
-          <w:sz w:val="24"/>
-          <w:szCs w:val="24"/>
-          <w:lang w:val="en-IE"/>
-        </w:rPr>
-      </w:pPr>
-      <w:r>
-        <w:rPr>
-          <w:rFonts w:ascii="Times New Roman" w:hAnsi="Times New Roman" w:cs="Times New Roman"/>
-          <w:b w:val="0"/>
-          <w:bCs w:val="0"/>
-          <w:sz w:val="24"/>
-          <w:szCs w:val="24"/>
-          <w:lang w:val="en-IE"/>
-        </w:rPr>
-        <w:t>I plan to research different web applications, security measures for web applications and how each framework works.</w:t>
-      </w:r>
-    </w:p>
-    <w:p>
-      <w:pPr>
-        <w:pStyle w:val="Heading1"/>
-        <w:rPr>
-          <w:rFonts w:ascii="Times New Roman" w:hAnsi="Times New Roman" w:cs="Times New Roman"/>
-          <w:b w:val="0"/>
-          <w:bCs w:val="0"/>
-          <w:sz w:val="24"/>
-          <w:szCs w:val="24"/>
-          <w:lang w:val="en-IE"/>
-        </w:rPr>
-      </w:pPr>
-      <w:r>
-        <w:rPr>
-          <w:rFonts w:ascii="Times New Roman" w:hAnsi="Times New Roman" w:cs="Times New Roman"/>
-          <w:b w:val="0"/>
-          <w:bCs w:val="0"/>
-          <w:sz w:val="24"/>
-          <w:szCs w:val="24"/>
-          <w:lang w:val="en-IE"/>
-        </w:rPr>
-        <w:t>The goals for this application are to build the same application over 3 frameworks, the application should help users to create budgets and visualise their spending habits.</w:t>
-      </w:r>
-    </w:p>
-    <w:p>
-      <w:pPr>
-        <w:pStyle w:val="Heading1"/>
-        <w:rPr>
-          <w:lang w:val="en-IE"/>
-        </w:rPr>
-      </w:pPr>
-    </w:p>
-    <w:p>
-      <w:pPr>
-        <w:pStyle w:val="Heading1"/>
-        <w:rPr>
-          <w:lang w:val="en-IE"/>
-        </w:rPr>
-      </w:pPr>
-    </w:p>
-    <w:p>
-      <w:pPr>
-        <w:pStyle w:val="Heading1"/>
-        <w:rPr>
-          <w:lang w:val="en-IE"/>
-        </w:rPr>
-      </w:pPr>
-    </w:p>
-    <w:p>
-      <w:pPr>
-        <w:pStyle w:val="Heading1"/>
-        <w:rPr>
-          <w:lang w:val="en-IE"/>
-        </w:rPr>
-      </w:pPr>
-      <w:r>
-        <w:rPr>
-          <w:lang w:val="en-IE"/>
-        </w:rPr>
-        <w:t>2.0 Plan of Work – Research and Investigation</w:t>
-      </w:r>
-    </w:p>
-    <w:p>
-      <w:pPr>
-        <w:pStyle w:val="Heading1"/>
-        <w:rPr>
-          <w:rFonts w:ascii="Times New Roman" w:hAnsi="Times New Roman" w:cs="Times New Roman"/>
-          <w:b w:val="0"/>
-          <w:bCs w:val="0"/>
-          <w:sz w:val="24"/>
-          <w:szCs w:val="24"/>
-          <w:lang w:val="en-IE"/>
-        </w:rPr>
-      </w:pPr>
-      <w:r>
-        <w:rPr>
-          <w:rFonts w:ascii="Times New Roman" w:hAnsi="Times New Roman" w:cs="Times New Roman"/>
-          <w:b w:val="0"/>
-          <w:bCs w:val="0"/>
-          <w:sz w:val="24"/>
-          <w:szCs w:val="24"/>
-          <w:lang w:val="en-IE"/>
-        </w:rPr>
-        <w:t>I plan to use the initial 2-3 weeks on research and investigations on the best framework for each language that would suit the needs of this project. And what are some of the advantages and disadvantages of certain frameworks.</w:t>
-      </w:r>
-    </w:p>
-    <w:p>
-      <w:pPr>
-        <w:pStyle w:val="Heading1"/>
-        <w:rPr>
-          <w:lang w:val="en-IE"/>
-        </w:rPr>
-      </w:pPr>
-    </w:p>
-    <w:p>
-      <w:pPr>
-        <w:pStyle w:val="Heading1"/>
-        <w:rPr>
           <w:lang w:val="en-IE"/>
         </w:rPr>
       </w:pPr>
@@ -823,60 +756,28 @@
     </w:p>
     <w:p>
       <w:pPr>
-        <w:pStyle w:val="Heading1"/>
-        <w:rPr>
-          <w:rFonts w:ascii="Times New Roman" w:hAnsi="Times New Roman" w:cs="Times New Roman"/>
-          <w:b w:val="0"/>
-          <w:bCs w:val="0"/>
-          <w:sz w:val="24"/>
-          <w:szCs w:val="24"/>
-          <w:lang w:val="en-IE"/>
-        </w:rPr>
-      </w:pPr>
-      <w:r>
-        <w:rPr>
-          <w:rFonts w:ascii="Times New Roman" w:hAnsi="Times New Roman" w:cs="Times New Roman"/>
-          <w:b w:val="0"/>
-          <w:bCs w:val="0"/>
-          <w:sz w:val="24"/>
-          <w:szCs w:val="24"/>
-          <w:lang w:val="en-IE"/>
-        </w:rPr>
+        <w:pStyle w:val="Paragraph"/>
+        <w:rPr>
+          <w:b/>
+          <w:bCs/>
+        </w:rPr>
+      </w:pPr>
+      <w:r>
         <w:t>I plan on using an agile approach when creating this project</w:t>
       </w:r>
       <w:r>
-        <w:rPr>
-          <w:rFonts w:ascii="Times New Roman" w:hAnsi="Times New Roman" w:cs="Times New Roman"/>
-          <w:b w:val="0"/>
-          <w:bCs w:val="0"/>
-          <w:sz w:val="24"/>
-          <w:szCs w:val="24"/>
-          <w:lang w:val="en-IE"/>
-        </w:rPr>
         <w:t>.</w:t>
       </w:r>
     </w:p>
     <w:p>
       <w:pPr>
-        <w:pStyle w:val="Heading1"/>
-        <w:rPr>
-          <w:rFonts w:ascii="Times New Roman" w:hAnsi="Times New Roman" w:cs="Times New Roman"/>
-          <w:b w:val="0"/>
-          <w:bCs w:val="0"/>
-          <w:sz w:val="24"/>
-          <w:szCs w:val="24"/>
-          <w:lang w:val="en-IE"/>
-        </w:rPr>
-      </w:pPr>
-      <w:r>
-        <w:rPr>
-          <w:rFonts w:ascii="Times New Roman" w:hAnsi="Times New Roman" w:cs="Times New Roman"/>
-          <w:b w:val="0"/>
-          <w:bCs w:val="0"/>
-          <w:sz w:val="24"/>
-          <w:szCs w:val="24"/>
-          <w:lang w:val="en-IE"/>
-        </w:rPr>
+        <w:pStyle w:val="Paragraph"/>
+        <w:rPr>
+          <w:b/>
+          <w:bCs/>
+        </w:rPr>
+      </w:pPr>
+      <w:r>
         <w:t>I plan on setting sprint goals and at the end of each sprint be able to demo my project to my supervisor.</w:t>
       </w:r>
     </w:p>
@@ -1465,7 +1366,9 @@
   </w:style>
   <w:style w:type="character" w:default="1" w:styleId="DefaultParagraphFont">
     <w:name w:val="Default Paragraph Font"/>
+    <w:uiPriority w:val="1"/>
     <w:semiHidden/>
+    <w:unhideWhenUsed/>
   </w:style>
   <w:style w:type="table" w:default="1" w:styleId="TableNormal">
     <w:name w:val="Normal Table"/>
@@ -1529,6 +1432,19 @@
       <w:spacing w:after="120"/>
       <w:ind w:left="283"/>
     </w:pPr>
+  </w:style>
+  <w:style w:type="paragraph" w:customStyle="1" w:styleId="Paragraph">
+    <w:name w:val="Paragraph"/>
+    <w:basedOn w:val="Normal"/>
+    <w:qFormat/>
+    <w:rsid w:val="003A5484"/>
+    <w:pPr>
+      <w:spacing w:before="120" w:after="120" w:line="360" w:lineRule="auto"/>
+      <w:jc w:val="both"/>
+    </w:pPr>
+    <w:rPr>
+      <w:lang w:val="en-IE"/>
+    </w:rPr>
   </w:style>
 </w:styles>
 </file>

</xml_diff>